<commit_message>
Use case + dfd
updated chap 4
added dfd xml file
</commit_message>
<xml_diff>
--- a/books/Black Book/Blackbook.docx
+++ b/books/Black Book/Blackbook.docx
@@ -10894,18 +10894,7 @@
           <w:szCs w:val="24"/>
           <w:lang w:eastAsia="zh-CN"/>
         </w:rPr>
-        <w:t>Improving facial recognition accuracy using as less user images as possible. Se</w:t>
-      </w:r>
-      <w:bookmarkStart w:id="2" w:name="_GoBack"/>
-      <w:bookmarkEnd w:id="2"/>
-      <w:r>
-        <w:rPr>
-          <w:rFonts w:ascii="Times New Roman" w:eastAsia="Times New Roman" w:hAnsi="Times New Roman" w:cs="Times New Roman"/>
-          <w:sz w:val="24"/>
-          <w:szCs w:val="24"/>
-          <w:lang w:eastAsia="zh-CN"/>
-        </w:rPr>
-        <w:t>curity of the payment gateway engine, easy user interface.</w:t>
+        <w:t>Improving facial recognition accuracy using as less user images as possible. Security of the payment gateway engine, easy user interface.</w:t>
       </w:r>
     </w:p>
     <w:p>
@@ -10941,8 +10930,8 @@
           <w:lang w:val="en-US" w:eastAsia="zh-CN"/>
         </w:rPr>
       </w:pPr>
-      <w:bookmarkStart w:id="3" w:name="_Hlk22118801"/>
-      <w:bookmarkEnd w:id="3"/>
+      <w:bookmarkStart w:id="2" w:name="_Hlk22118801"/>
+      <w:bookmarkEnd w:id="2"/>
     </w:p>
     <w:p>
       <w:pPr>
@@ -11454,7 +11443,7 @@
           <w:lang w:eastAsia="zh-CN"/>
         </w:rPr>
       </w:pPr>
-      <w:commentRangeStart w:id="4"/>
+      <w:commentRangeStart w:id="3"/>
       <w:r>
         <w:rPr>
           <w:rFonts w:ascii="Times New Roman" w:eastAsia="Times New Roman" w:hAnsi="Times New Roman" w:cs="Times New Roman"/>
@@ -11576,12 +11565,12 @@
         </w:rPr>
         <w:t>.</w:t>
       </w:r>
-      <w:commentRangeEnd w:id="4"/>
+      <w:commentRangeEnd w:id="3"/>
       <w:r>
         <w:rPr>
           <w:rStyle w:val="CommentReference"/>
         </w:rPr>
-        <w:commentReference w:id="4"/>
+        <w:commentReference w:id="3"/>
       </w:r>
     </w:p>
     <w:p>
@@ -12278,7 +12267,7 @@
         <w:rPr>
           <w:rStyle w:val="CommentReference"/>
         </w:rPr>
-        <w:commentReference w:id="5"/>
+        <w:commentReference w:id="4"/>
       </w:r>
     </w:p>
     <w:p>
@@ -12595,7 +12584,7 @@
           <w:szCs w:val="32"/>
         </w:rPr>
       </w:pPr>
-      <w:commentRangeStart w:id="6"/>
+      <w:commentRangeStart w:id="5"/>
       <w:r>
         <w:rPr>
           <w:rFonts w:ascii="Times New Roman" w:hAnsi="Times New Roman"/>
@@ -12652,12 +12641,12 @@
           </wp:inline>
         </w:drawing>
       </w:r>
-      <w:commentRangeEnd w:id="6"/>
+      <w:commentRangeEnd w:id="5"/>
       <w:r>
         <w:rPr>
           <w:rStyle w:val="CommentReference"/>
         </w:rPr>
-        <w:commentReference w:id="6"/>
+        <w:commentReference w:id="5"/>
       </w:r>
     </w:p>
     <w:p>
@@ -12788,7 +12777,7 @@
         </w:rPr>
         <w:t xml:space="preserve">recognition are by finding the </w:t>
       </w:r>
-      <w:commentRangeStart w:id="7"/>
+      <w:commentRangeStart w:id="6"/>
       <w:r>
         <w:rPr>
           <w:rFonts w:ascii="Times New Roman" w:hAnsi="Times New Roman" w:cs="Times New Roman"/>
@@ -12807,12 +12796,12 @@
         </w:rPr>
         <w:t xml:space="preserve"> </w:t>
       </w:r>
-      <w:commentRangeEnd w:id="7"/>
+      <w:commentRangeEnd w:id="6"/>
       <w:r>
         <w:rPr>
           <w:rStyle w:val="CommentReference"/>
         </w:rPr>
-        <w:commentReference w:id="7"/>
+        <w:commentReference w:id="6"/>
       </w:r>
       <w:r>
         <w:rPr>
@@ -12846,7 +12835,7 @@
           <w:szCs w:val="24"/>
         </w:rPr>
       </w:pPr>
-      <w:commentRangeStart w:id="8"/>
+      <w:commentRangeStart w:id="7"/>
       <w:r>
         <w:rPr>
           <w:rFonts w:ascii="Times New Roman" w:hAnsi="Times New Roman" w:cs="Times New Roman"/>
@@ -12871,12 +12860,12 @@
         </w:rPr>
         <w:t xml:space="preserve"> the biometric face recognition based payment system </w:t>
       </w:r>
-      <w:commentRangeEnd w:id="8"/>
+      <w:commentRangeEnd w:id="7"/>
       <w:r>
         <w:rPr>
           <w:rStyle w:val="CommentReference"/>
         </w:rPr>
-        <w:commentReference w:id="8"/>
+        <w:commentReference w:id="7"/>
       </w:r>
       <w:r>
         <w:rPr>
@@ -13115,7 +13104,7 @@
           <w:lang w:val="en-US" w:eastAsia="en-IN" w:bidi="hi-IN"/>
         </w:rPr>
       </w:pPr>
-      <w:commentRangeStart w:id="9"/>
+      <w:commentRangeStart w:id="8"/>
       <w:r>
         <w:rPr>
           <w:rFonts w:ascii="Times New Roman" w:eastAsia="Times New Roman" w:hAnsi="Times New Roman" w:cs="Times New Roman"/>
@@ -13213,12 +13202,12 @@
         </w:rPr>
         <w:t>.</w:t>
       </w:r>
-      <w:commentRangeEnd w:id="9"/>
+      <w:commentRangeEnd w:id="8"/>
       <w:r>
         <w:rPr>
           <w:rStyle w:val="CommentReference"/>
         </w:rPr>
-        <w:commentReference w:id="9"/>
+        <w:commentReference w:id="8"/>
       </w:r>
     </w:p>
     <w:p>
@@ -13958,7 +13947,6 @@
           <w:shd w:val="clear" w:color="auto" w:fill="FFFFFF"/>
         </w:rPr>
       </w:pPr>
-      <w:commentRangeStart w:id="10"/>
       <w:r>
         <w:rPr>
           <w:rFonts w:ascii="Times New Roman" w:eastAsiaTheme="minorEastAsia" w:hAnsi="Times New Roman" w:cs="Times New Roman"/>
@@ -13966,7 +13954,16 @@
           <w:szCs w:val="24"/>
           <w:shd w:val="clear" w:color="auto" w:fill="FFFFFF"/>
         </w:rPr>
-        <w:t>A </w:t>
+        <w:t>Here we have</w:t>
+      </w:r>
+      <w:r>
+        <w:rPr>
+          <w:rFonts w:ascii="Times New Roman" w:eastAsiaTheme="minorEastAsia" w:hAnsi="Times New Roman" w:cs="Times New Roman"/>
+          <w:sz w:val="24"/>
+          <w:szCs w:val="24"/>
+          <w:shd w:val="clear" w:color="auto" w:fill="FFFFFF"/>
+        </w:rPr>
+        <w:t> </w:t>
       </w:r>
       <w:r>
         <w:rPr>
@@ -13976,16 +13973,72 @@
           <w:szCs w:val="24"/>
           <w:shd w:val="clear" w:color="auto" w:fill="FFFFFF"/>
         </w:rPr>
-        <w:t>use case diagram</w:t>
+        <w:t>use</w:t>
       </w:r>
       <w:r>
         <w:rPr>
           <w:rFonts w:ascii="Times New Roman" w:eastAsiaTheme="minorEastAsia" w:hAnsi="Times New Roman" w:cs="Times New Roman"/>
+          <w:bCs/>
           <w:sz w:val="24"/>
           <w:szCs w:val="24"/>
           <w:shd w:val="clear" w:color="auto" w:fill="FFFFFF"/>
         </w:rPr>
-        <w:t> at its simplest is a representation of a user's interaction with the system that shows the relationship between the user and the different </w:t>
+        <w:t>d this use</w:t>
+      </w:r>
+      <w:r>
+        <w:rPr>
+          <w:rFonts w:ascii="Times New Roman" w:eastAsiaTheme="minorEastAsia" w:hAnsi="Times New Roman" w:cs="Times New Roman"/>
+          <w:bCs/>
+          <w:sz w:val="24"/>
+          <w:szCs w:val="24"/>
+          <w:shd w:val="clear" w:color="auto" w:fill="FFFFFF"/>
+        </w:rPr>
+        <w:t xml:space="preserve"> case diagram</w:t>
+      </w:r>
+      <w:r>
+        <w:rPr>
+          <w:rFonts w:ascii="Times New Roman" w:eastAsiaTheme="minorEastAsia" w:hAnsi="Times New Roman" w:cs="Times New Roman"/>
+          <w:sz w:val="24"/>
+          <w:szCs w:val="24"/>
+          <w:shd w:val="clear" w:color="auto" w:fill="FFFFFF"/>
+        </w:rPr>
+        <w:t> </w:t>
+      </w:r>
+      <w:r>
+        <w:rPr>
+          <w:rFonts w:ascii="Times New Roman" w:eastAsiaTheme="minorEastAsia" w:hAnsi="Times New Roman" w:cs="Times New Roman"/>
+          <w:sz w:val="24"/>
+          <w:szCs w:val="24"/>
+          <w:shd w:val="clear" w:color="auto" w:fill="FFFFFF"/>
+        </w:rPr>
+        <w:t xml:space="preserve">to </w:t>
+      </w:r>
+      <w:r>
+        <w:rPr>
+          <w:rFonts w:ascii="Times New Roman" w:eastAsiaTheme="minorEastAsia" w:hAnsi="Times New Roman" w:cs="Times New Roman"/>
+          <w:sz w:val="24"/>
+          <w:szCs w:val="24"/>
+          <w:shd w:val="clear" w:color="auto" w:fill="FFFFFF"/>
+        </w:rPr>
+        <w:t>represent user's interaction with the system</w:t>
+      </w:r>
+      <w:r>
+        <w:rPr>
+          <w:rFonts w:ascii="Times New Roman" w:eastAsiaTheme="minorEastAsia" w:hAnsi="Times New Roman" w:cs="Times New Roman"/>
+          <w:sz w:val="24"/>
+          <w:szCs w:val="24"/>
+          <w:shd w:val="clear" w:color="auto" w:fill="FFFFFF"/>
+        </w:rPr>
+        <w:t>. The following Use Case diagram</w:t>
+      </w:r>
+      <w:r>
+        <w:rPr>
+          <w:rFonts w:ascii="Times New Roman" w:eastAsiaTheme="minorEastAsia" w:hAnsi="Times New Roman" w:cs="Times New Roman"/>
+          <w:sz w:val="24"/>
+          <w:szCs w:val="24"/>
+          <w:shd w:val="clear" w:color="auto" w:fill="FFFFFF"/>
+        </w:rPr>
+        <w:t xml:space="preserve"> shows the relationship between the user and the different </w:t>
       </w:r>
       <w:hyperlink r:id="rId32" w:tooltip="Use case" w:history="1">
         <w:r>
@@ -14005,7 +14058,7 @@
           <w:szCs w:val="24"/>
           <w:shd w:val="clear" w:color="auto" w:fill="FFFFFF"/>
         </w:rPr>
-        <w:t> in which the user is involved. The use cases are represented by either circles or ellipses</w:t>
+        <w:t xml:space="preserve"> in which the user is involved. </w:t>
       </w:r>
       <w:r>
         <w:rPr>
@@ -14014,14 +14067,7 @@
           <w:szCs w:val="24"/>
           <w:shd w:val="clear" w:color="auto" w:fill="FFFFFF"/>
         </w:rPr>
-        <w:t>.</w:t>
-      </w:r>
-      <w:commentRangeEnd w:id="10"/>
-      <w:r>
-        <w:rPr>
-          <w:rStyle w:val="CommentReference"/>
-        </w:rPr>
-        <w:commentReference w:id="10"/>
+        <w:t>The use cases have been depicted by ellipses.</w:t>
       </w:r>
     </w:p>
     <w:p>
@@ -14243,7 +14289,7 @@
         <w:tab/>
         <w:t xml:space="preserve"> </w:t>
       </w:r>
-      <w:commentRangeStart w:id="11"/>
+      <w:commentRangeStart w:id="9"/>
       <w:r>
         <w:rPr>
           <w:rFonts w:ascii="Times New Roman" w:eastAsiaTheme="minorEastAsia" w:hAnsi="Times New Roman"/>
@@ -14283,12 +14329,12 @@
         </w:rPr>
         <w:t>for Cab Transaction using facial recognition</w:t>
       </w:r>
-      <w:commentRangeEnd w:id="11"/>
+      <w:commentRangeEnd w:id="9"/>
       <w:r>
         <w:rPr>
           <w:rStyle w:val="CommentReference"/>
         </w:rPr>
-        <w:commentReference w:id="11"/>
+        <w:commentReference w:id="9"/>
       </w:r>
     </w:p>
     <w:p>
@@ -14301,7 +14347,7 @@
           <w:szCs w:val="24"/>
         </w:rPr>
       </w:pPr>
-      <w:commentRangeStart w:id="12"/>
+      <w:bookmarkStart w:id="10" w:name="_GoBack"/>
       <w:r>
         <w:rPr>
           <w:noProof/>
@@ -14373,34 +14419,34 @@
           </wp:anchor>
         </w:drawing>
       </w:r>
+      <w:bookmarkEnd w:id="10"/>
       <w:r>
         <w:rPr>
           <w:rFonts w:ascii="Times New Roman" w:eastAsiaTheme="minorEastAsia" w:hAnsi="Times New Roman" w:cs="Times New Roman"/>
           <w:sz w:val="24"/>
           <w:szCs w:val="24"/>
         </w:rPr>
-        <w:t>A data flow diagram (DFD) is a graphical representation of the "flow" of data through an information system, modelling its process aspects. A DFD is often used as a preliminary step to create an overview of the system without going into great detail, which can later be elaborated.</w:t>
-      </w:r>
-      <w:commentRangeEnd w:id="12"/>
-      <w:r>
-        <w:rPr>
-          <w:rStyle w:val="CommentReference"/>
-        </w:rPr>
-        <w:commentReference w:id="12"/>
-      </w:r>
-    </w:p>
-    <w:p>
-      <w:pPr>
-        <w:spacing w:after="0" w:line="360" w:lineRule="auto"/>
-        <w:ind w:left="720" w:firstLine="720"/>
-        <w:contextualSpacing/>
-        <w:jc w:val="both"/>
+        <w:t>A</w:t>
+      </w:r>
+      <w:r>
+        <w:t xml:space="preserve"> </w:t>
+      </w:r>
+      <w:r>
         <w:rPr>
           <w:rFonts w:ascii="Times New Roman" w:eastAsiaTheme="minorEastAsia" w:hAnsi="Times New Roman" w:cs="Times New Roman"/>
           <w:sz w:val="24"/>
           <w:szCs w:val="24"/>
         </w:rPr>
-      </w:pPr>
+        <w:t>Data Flow Diagram</w:t>
+      </w:r>
+      <w:r>
+        <w:rPr>
+          <w:rFonts w:ascii="Times New Roman" w:eastAsiaTheme="minorEastAsia" w:hAnsi="Times New Roman" w:cs="Times New Roman"/>
+          <w:sz w:val="24"/>
+          <w:szCs w:val="24"/>
+        </w:rPr>
+        <w:t xml:space="preserve"> (DFD) is a graphical portrayal of the "stream" of information through a data framework, displaying its procedure angles. A DFD is frequently utilized as a fundamental advance to make an outline of the framework without really expounding, which can later be explained.</w:t>
+      </w:r>
     </w:p>
     <w:p>
       <w:pPr>
@@ -14461,220 +14507,6 @@
           <w:szCs w:val="24"/>
         </w:rPr>
         <w:t xml:space="preserve"> for Cab Transaction using facial recognition</w:t>
-      </w:r>
-    </w:p>
-    <w:p>
-      <w:pPr>
-        <w:shd w:val="clear" w:color="auto" w:fill="FFFFFF"/>
-        <w:spacing w:after="0" w:line="360" w:lineRule="auto"/>
-        <w:jc w:val="both"/>
-        <w:rPr>
-          <w:rFonts w:ascii="Times New Roman" w:eastAsia="SimSun" w:hAnsi="Times New Roman"/>
-          <w:color w:val="000000" w:themeColor="text1"/>
-          <w:spacing w:val="2"/>
-          <w:sz w:val="24"/>
-          <w:szCs w:val="24"/>
-          <w:lang w:eastAsia="en-IN"/>
-        </w:rPr>
-      </w:pPr>
-      <w:commentRangeStart w:id="13"/>
-      <w:r>
-        <w:rPr>
-          <w:rFonts w:ascii="Times New Roman" w:eastAsia="SimSun" w:hAnsi="Times New Roman"/>
-          <w:color w:val="000000" w:themeColor="text1"/>
-          <w:spacing w:val="2"/>
-          <w:sz w:val="24"/>
-          <w:szCs w:val="24"/>
-          <w:lang w:eastAsia="en-IN"/>
-        </w:rPr>
-        <w:t xml:space="preserve">In </w:t>
-      </w:r>
-      <w:r>
-        <w:rPr>
-          <w:rFonts w:ascii="Times New Roman" w:eastAsia="SimSun" w:hAnsi="Times New Roman"/>
-          <w:color w:val="000000" w:themeColor="text1"/>
-          <w:spacing w:val="2"/>
-          <w:sz w:val="24"/>
-          <w:szCs w:val="24"/>
-          <w:lang w:eastAsia="en-IN"/>
-        </w:rPr>
-        <w:t>Fig</w:t>
-      </w:r>
-      <w:r>
-        <w:rPr>
-          <w:rFonts w:ascii="Times New Roman" w:eastAsia="SimSun" w:hAnsi="Times New Roman"/>
-          <w:color w:val="000000" w:themeColor="text1"/>
-          <w:spacing w:val="2"/>
-          <w:sz w:val="24"/>
-          <w:szCs w:val="24"/>
-          <w:lang w:eastAsia="en-IN"/>
-        </w:rPr>
-        <w:t xml:space="preserve"> </w:t>
-      </w:r>
-      <w:r>
-        <w:rPr>
-          <w:rFonts w:ascii="Times New Roman" w:eastAsia="SimSun" w:hAnsi="Times New Roman"/>
-          <w:color w:val="000000" w:themeColor="text1"/>
-          <w:spacing w:val="2"/>
-          <w:sz w:val="24"/>
-          <w:szCs w:val="24"/>
-          <w:lang w:eastAsia="en-IN"/>
-        </w:rPr>
-        <w:t xml:space="preserve">4.2 </w:t>
-      </w:r>
-      <w:r>
-        <w:rPr>
-          <w:rFonts w:ascii="Times New Roman" w:eastAsia="SimSun" w:hAnsi="Times New Roman"/>
-          <w:color w:val="000000" w:themeColor="text1"/>
-          <w:spacing w:val="2"/>
-          <w:sz w:val="24"/>
-          <w:szCs w:val="24"/>
-          <w:lang w:eastAsia="en-IN"/>
-        </w:rPr>
-        <w:t>Data flow diagrams can be divided into logical and physical. The logical data flow diagram describes flow of data through a system to perform certain functionality of a business. The physical data flow diagram describes the implemen</w:t>
-      </w:r>
-      <w:r>
-        <w:rPr>
-          <w:rFonts w:ascii="Times New Roman" w:eastAsia="SimSun" w:hAnsi="Times New Roman"/>
-          <w:color w:val="000000" w:themeColor="text1"/>
-          <w:spacing w:val="2"/>
-          <w:sz w:val="24"/>
-          <w:szCs w:val="24"/>
-          <w:lang w:eastAsia="en-IN"/>
-        </w:rPr>
-        <w:t>tation of the logical data flow</w:t>
-      </w:r>
-      <w:r>
-        <w:rPr>
-          <w:rFonts w:ascii="Times New Roman" w:eastAsia="SimSun" w:hAnsi="Times New Roman"/>
-          <w:color w:val="000000" w:themeColor="text1"/>
-          <w:spacing w:val="2"/>
-          <w:sz w:val="24"/>
-          <w:szCs w:val="24"/>
-          <w:lang w:eastAsia="en-IN"/>
-        </w:rPr>
-        <w:t>.</w:t>
-      </w:r>
-      <w:r>
-        <w:rPr>
-          <w:rFonts w:ascii="Times New Roman" w:eastAsiaTheme="minorEastAsia" w:hAnsi="Times New Roman"/>
-          <w:sz w:val="24"/>
-          <w:szCs w:val="24"/>
-          <w:lang w:eastAsia="en-IN"/>
-        </w:rPr>
-        <w:t xml:space="preserve"> </w:t>
-      </w:r>
-      <w:r>
-        <w:rPr>
-          <w:rFonts w:ascii="Times New Roman" w:eastAsiaTheme="minorEastAsia" w:hAnsi="Times New Roman"/>
-          <w:sz w:val="24"/>
-          <w:szCs w:val="24"/>
-          <w:lang w:eastAsia="en-IN"/>
-        </w:rPr>
-        <w:t>The dataset used by facial recognition also uses the same database in a specific user directory structure.</w:t>
-      </w:r>
-      <w:r>
-        <w:rPr>
-          <w:rFonts w:ascii="Times New Roman" w:eastAsiaTheme="minorEastAsia" w:hAnsi="Times New Roman"/>
-          <w:sz w:val="24"/>
-          <w:szCs w:val="24"/>
-          <w:lang w:eastAsia="en-IN"/>
-        </w:rPr>
-        <w:t xml:space="preserve"> </w:t>
-      </w:r>
-      <w:r>
-        <w:rPr>
-          <w:rFonts w:ascii="Times New Roman" w:eastAsiaTheme="minorEastAsia" w:hAnsi="Times New Roman"/>
-          <w:sz w:val="24"/>
-          <w:szCs w:val="24"/>
-          <w:lang w:eastAsia="en-IN"/>
-        </w:rPr>
-        <w:t xml:space="preserve">The facial recognition and matching engine consists of two </w:t>
-      </w:r>
-      <w:proofErr w:type="gramStart"/>
-      <w:r>
-        <w:rPr>
-          <w:rFonts w:ascii="Times New Roman" w:eastAsiaTheme="minorEastAsia" w:hAnsi="Times New Roman"/>
-          <w:sz w:val="24"/>
-          <w:szCs w:val="24"/>
-          <w:lang w:eastAsia="en-IN"/>
-        </w:rPr>
-        <w:t>part</w:t>
-      </w:r>
-      <w:proofErr w:type="gramEnd"/>
-      <w:r>
-        <w:rPr>
-          <w:rFonts w:ascii="Times New Roman" w:eastAsiaTheme="minorEastAsia" w:hAnsi="Times New Roman"/>
-          <w:sz w:val="24"/>
-          <w:szCs w:val="24"/>
-          <w:lang w:eastAsia="en-IN"/>
-        </w:rPr>
-        <w:t xml:space="preserve"> which are face recognition and matching engine.</w:t>
-      </w:r>
-      <w:r>
-        <w:rPr>
-          <w:rFonts w:ascii="Times New Roman" w:eastAsiaTheme="minorEastAsia" w:hAnsi="Times New Roman"/>
-          <w:sz w:val="24"/>
-          <w:szCs w:val="24"/>
-          <w:lang w:eastAsia="en-IN"/>
-        </w:rPr>
-        <w:t xml:space="preserve"> </w:t>
-      </w:r>
-      <w:r>
-        <w:rPr>
-          <w:rFonts w:ascii="Times New Roman" w:eastAsiaTheme="minorEastAsia" w:hAnsi="Times New Roman"/>
-          <w:sz w:val="24"/>
-          <w:szCs w:val="24"/>
-          <w:lang w:eastAsia="en-IN"/>
-        </w:rPr>
-        <w:t xml:space="preserve">The Authenticator is one of the most important </w:t>
-      </w:r>
-      <w:proofErr w:type="gramStart"/>
-      <w:r>
-        <w:rPr>
-          <w:rFonts w:ascii="Times New Roman" w:eastAsiaTheme="minorEastAsia" w:hAnsi="Times New Roman"/>
-          <w:sz w:val="24"/>
-          <w:szCs w:val="24"/>
-          <w:lang w:eastAsia="en-IN"/>
-        </w:rPr>
-        <w:t>part</w:t>
-      </w:r>
-      <w:proofErr w:type="gramEnd"/>
-      <w:r>
-        <w:rPr>
-          <w:rFonts w:ascii="Times New Roman" w:eastAsiaTheme="minorEastAsia" w:hAnsi="Times New Roman"/>
-          <w:sz w:val="24"/>
-          <w:szCs w:val="24"/>
-          <w:lang w:eastAsia="en-IN"/>
-        </w:rPr>
-        <w:t xml:space="preserve"> of the system, it is the bridge between the </w:t>
-      </w:r>
-      <w:proofErr w:type="spellStart"/>
-      <w:r>
-        <w:rPr>
-          <w:rFonts w:ascii="Times New Roman" w:eastAsiaTheme="minorEastAsia" w:hAnsi="Times New Roman"/>
-          <w:sz w:val="24"/>
-          <w:szCs w:val="24"/>
-          <w:lang w:eastAsia="en-IN"/>
-        </w:rPr>
-        <w:t>webapp</w:t>
-      </w:r>
-      <w:proofErr w:type="spellEnd"/>
-      <w:r>
-        <w:rPr>
-          <w:rFonts w:ascii="Times New Roman" w:eastAsiaTheme="minorEastAsia" w:hAnsi="Times New Roman"/>
-          <w:sz w:val="24"/>
-          <w:szCs w:val="24"/>
-          <w:lang w:eastAsia="en-IN"/>
-        </w:rPr>
-        <w:t xml:space="preserve"> and the frame engine, it identifies whether an particular user already exists or not.</w:t>
-      </w:r>
-      <w:commentRangeEnd w:id="13"/>
-      <w:r>
-        <w:rPr>
-          <w:rStyle w:val="CommentReference"/>
-        </w:rPr>
-        <w:commentReference w:id="13"/>
       </w:r>
     </w:p>
     <w:p>
@@ -14735,7 +14567,6 @@
           <w:szCs w:val="28"/>
           <w:lang w:eastAsia="en-IN"/>
         </w:rPr>
-        <w:lastRenderedPageBreak/>
         <w:t>Sequence Diagram</w:t>
       </w:r>
       <w:r>
@@ -14871,6 +14702,7 @@
           <w:noProof/>
           <w:lang w:eastAsia="en-IN"/>
         </w:rPr>
+        <w:lastRenderedPageBreak/>
         <w:drawing>
           <wp:inline distT="0" distB="0" distL="0" distR="0" wp14:anchorId="0AB4B3C3" wp14:editId="51610081">
             <wp:extent cx="3391786" cy="4037523"/>
@@ -15066,7 +14898,7 @@
         </w:rPr>
         <w:t xml:space="preserve"> </w:t>
       </w:r>
-      <w:commentRangeStart w:id="14"/>
+      <w:commentRangeStart w:id="11"/>
       <w:r>
         <w:rPr>
           <w:rFonts w:ascii="Times New Roman" w:hAnsi="Times New Roman" w:cs="Times New Roman"/>
@@ -15096,12 +14928,12 @@
         </w:rPr>
         <w:t xml:space="preserve"> which are face recognition and matching engine.</w:t>
       </w:r>
-      <w:commentRangeEnd w:id="14"/>
+      <w:commentRangeEnd w:id="11"/>
       <w:r>
         <w:rPr>
           <w:rStyle w:val="CommentReference"/>
         </w:rPr>
-        <w:commentReference w:id="14"/>
+        <w:commentReference w:id="11"/>
       </w:r>
       <w:r>
         <w:rPr>
@@ -15207,7 +15039,6 @@
           <w:sz w:val="28"/>
           <w:szCs w:val="28"/>
         </w:rPr>
-        <w:lastRenderedPageBreak/>
         <w:t>Activity Diagram</w:t>
       </w:r>
       <w:r>
@@ -15269,6 +15100,7 @@
           <w:szCs w:val="24"/>
           <w:lang w:eastAsia="en-IN"/>
         </w:rPr>
+        <w:lastRenderedPageBreak/>
         <w:drawing>
           <wp:anchor distT="0" distB="0" distL="114300" distR="114300" simplePos="0" relativeHeight="251658240" behindDoc="0" locked="0" layoutInCell="1" allowOverlap="1" wp14:anchorId="115D2557" wp14:editId="3D6E313B">
             <wp:simplePos x="0" y="0"/>
@@ -15736,7 +15568,7 @@
           <w:szCs w:val="24"/>
         </w:rPr>
       </w:pPr>
-      <w:commentRangeStart w:id="15"/>
+      <w:commentRangeStart w:id="12"/>
       <w:r>
         <w:rPr>
           <w:rFonts w:ascii="Times New Roman" w:eastAsiaTheme="minorEastAsia" w:hAnsi="Times New Roman" w:cs="Times New Roman"/>
@@ -15761,12 +15593,12 @@
         </w:rPr>
         <w:t xml:space="preserve"> that shows the flow of activity from the different components of the system.</w:t>
       </w:r>
-      <w:commentRangeEnd w:id="15"/>
+      <w:commentRangeEnd w:id="12"/>
       <w:r>
         <w:rPr>
           <w:rStyle w:val="CommentReference"/>
         </w:rPr>
-        <w:commentReference w:id="15"/>
+        <w:commentReference w:id="12"/>
       </w:r>
     </w:p>
     <w:p>
@@ -25769,7 +25601,7 @@
         </w:rPr>
         <w:t xml:space="preserve">. </w:t>
       </w:r>
-      <w:commentRangeStart w:id="16"/>
+      <w:commentRangeStart w:id="13"/>
       <w:r>
         <w:rPr>
           <w:rFonts w:ascii="Times New Roman" w:eastAsia="Calibri" w:hAnsi="Times New Roman" w:cs="Times New Roman"/>
@@ -25786,12 +25618,12 @@
         </w:rPr>
         <w:t xml:space="preserve">take images </w:t>
       </w:r>
-      <w:commentRangeEnd w:id="16"/>
+      <w:commentRangeEnd w:id="13"/>
       <w:r>
         <w:rPr>
           <w:rStyle w:val="CommentReference"/>
         </w:rPr>
-        <w:commentReference w:id="16"/>
+        <w:commentReference w:id="13"/>
       </w:r>
       <w:r>
         <w:rPr>
@@ -26171,7 +26003,7 @@
         </w:rPr>
         <w:t xml:space="preserve"> </w:t>
       </w:r>
-      <w:commentRangeStart w:id="17"/>
+      <w:commentRangeStart w:id="14"/>
       <w:r>
         <w:rPr>
           <w:rFonts w:ascii="Times New Roman" w:eastAsia="Calibri" w:hAnsi="Times New Roman" w:cs="Times New Roman"/>
@@ -26180,12 +26012,12 @@
         </w:rPr>
         <w:t>Login Screen</w:t>
       </w:r>
-      <w:commentRangeEnd w:id="17"/>
+      <w:commentRangeEnd w:id="14"/>
       <w:r>
         <w:rPr>
           <w:rStyle w:val="CommentReference"/>
         </w:rPr>
-        <w:commentReference w:id="17"/>
+        <w:commentReference w:id="14"/>
       </w:r>
     </w:p>
     <w:p>
@@ -26374,7 +26206,7 @@
           <w:shd w:val="clear" w:color="auto" w:fill="FFFFFF"/>
         </w:rPr>
       </w:pPr>
-      <w:commentRangeStart w:id="18"/>
+      <w:commentRangeStart w:id="15"/>
       <w:r>
         <w:rPr>
           <w:rFonts w:ascii="Times New Roman" w:eastAsia="Calibri" w:hAnsi="Times New Roman" w:cs="Times New Roman"/>
@@ -26383,12 +26215,12 @@
         </w:rPr>
         <w:t>We</w:t>
       </w:r>
-      <w:commentRangeEnd w:id="18"/>
+      <w:commentRangeEnd w:id="15"/>
       <w:r>
         <w:rPr>
           <w:rStyle w:val="CommentReference"/>
         </w:rPr>
-        <w:commentReference w:id="18"/>
+        <w:commentReference w:id="15"/>
       </w:r>
       <w:r>
         <w:rPr>
@@ -26444,7 +26276,7 @@
         </w:rPr>
         <w:t xml:space="preserve">Our Main Web-App will be responsible for User Registration. Here </w:t>
       </w:r>
-      <w:commentRangeStart w:id="19"/>
+      <w:commentRangeStart w:id="16"/>
       <w:r>
         <w:rPr>
           <w:rFonts w:ascii="Times New Roman" w:eastAsia="Calibri" w:hAnsi="Times New Roman" w:cs="Times New Roman"/>
@@ -26453,12 +26285,12 @@
         </w:rPr>
         <w:t xml:space="preserve">60 user photos </w:t>
       </w:r>
-      <w:commentRangeEnd w:id="19"/>
+      <w:commentRangeEnd w:id="16"/>
       <w:r>
         <w:rPr>
           <w:rStyle w:val="CommentReference"/>
         </w:rPr>
-        <w:commentReference w:id="19"/>
+        <w:commentReference w:id="16"/>
       </w:r>
       <w:r>
         <w:rPr>
@@ -27136,7 +26968,7 @@
         </w:rPr>
         <w:t xml:space="preserve">The take images option will open the front camera and take </w:t>
       </w:r>
-      <w:commentRangeStart w:id="20"/>
+      <w:commentRangeStart w:id="17"/>
       <w:r>
         <w:rPr>
           <w:rFonts w:ascii="Times New Roman" w:eastAsia="Calibri" w:hAnsi="Times New Roman" w:cs="Times New Roman"/>
@@ -27145,12 +26977,12 @@
         </w:rPr>
         <w:t>60 images of the user.</w:t>
       </w:r>
-      <w:commentRangeEnd w:id="20"/>
+      <w:commentRangeEnd w:id="17"/>
       <w:r>
         <w:rPr>
           <w:rStyle w:val="CommentReference"/>
         </w:rPr>
-        <w:commentReference w:id="20"/>
+        <w:commentReference w:id="17"/>
       </w:r>
     </w:p>
     <w:p>
@@ -27270,7 +27102,7 @@
           <w:szCs w:val="24"/>
         </w:rPr>
       </w:pPr>
-      <w:commentRangeStart w:id="21"/>
+      <w:commentRangeStart w:id="18"/>
       <w:r>
         <w:rPr>
           <w:rFonts w:ascii="Times New Roman" w:eastAsia="Calibri" w:hAnsi="Times New Roman" w:cs="Times New Roman"/>
@@ -27297,7 +27129,7 @@
         </w:rPr>
         <w:t xml:space="preserve"> user image database via the bottle server.</w:t>
       </w:r>
-      <w:commentRangeEnd w:id="21"/>
+      <w:commentRangeEnd w:id="18"/>
       <w:r>
         <w:rPr>
           <w:rStyle w:val="CommentReference"/>
@@ -27305,7 +27137,7 @@
           <w:sz w:val="24"/>
           <w:szCs w:val="24"/>
         </w:rPr>
-        <w:commentReference w:id="21"/>
+        <w:commentReference w:id="18"/>
       </w:r>
     </w:p>
     <w:p>
@@ -27547,7 +27379,7 @@
         </w:rPr>
         <w:t xml:space="preserve">This chapter summarizes the research offering a brief overview of all </w:t>
       </w:r>
-      <w:commentRangeStart w:id="22"/>
+      <w:commentRangeStart w:id="19"/>
       <w:r>
         <w:rPr>
           <w:rFonts w:ascii="Times New Roman" w:eastAsia="Calibri" w:hAnsi="Times New Roman" w:cs="Times New Roman"/>
@@ -27556,12 +27388,12 @@
         </w:rPr>
         <w:t xml:space="preserve">the experiments </w:t>
       </w:r>
-      <w:commentRangeEnd w:id="22"/>
+      <w:commentRangeEnd w:id="19"/>
       <w:r>
         <w:rPr>
           <w:rStyle w:val="CommentReference"/>
         </w:rPr>
-        <w:commentReference w:id="22"/>
+        <w:commentReference w:id="19"/>
       </w:r>
       <w:r>
         <w:rPr>
@@ -27617,7 +27449,7 @@
           <w:szCs w:val="24"/>
         </w:rPr>
       </w:pPr>
-      <w:commentRangeStart w:id="23"/>
+      <w:commentRangeStart w:id="20"/>
       <w:r>
         <w:rPr>
           <w:rFonts w:ascii="Times New Roman" w:eastAsia="Calibri" w:hAnsi="Times New Roman" w:cs="Times New Roman"/>
@@ -27698,12 +27530,12 @@
         </w:rPr>
         <w:t xml:space="preserve"> binary histogram pattern) to recognize the images which are stored in the user image database.</w:t>
       </w:r>
-      <w:commentRangeEnd w:id="23"/>
+      <w:commentRangeEnd w:id="20"/>
       <w:r>
         <w:rPr>
           <w:rStyle w:val="CommentReference"/>
         </w:rPr>
-        <w:commentReference w:id="23"/>
+        <w:commentReference w:id="20"/>
       </w:r>
     </w:p>
     <w:p>
@@ -27762,7 +27594,7 @@
         </w:rPr>
         <w:t xml:space="preserve"> can be setup and used anywhere. </w:t>
       </w:r>
-      <w:commentRangeStart w:id="24"/>
+      <w:commentRangeStart w:id="21"/>
       <w:r>
         <w:rPr>
           <w:rFonts w:ascii="Times New Roman" w:eastAsia="Calibri" w:hAnsi="Times New Roman" w:cs="Times New Roman"/>
@@ -27771,12 +27603,12 @@
         </w:rPr>
         <w:t xml:space="preserve">The future we envision is </w:t>
       </w:r>
-      <w:commentRangeEnd w:id="24"/>
+      <w:commentRangeEnd w:id="21"/>
       <w:r>
         <w:rPr>
           <w:rStyle w:val="CommentReference"/>
         </w:rPr>
-        <w:commentReference w:id="24"/>
+        <w:commentReference w:id="21"/>
       </w:r>
       <w:r>
         <w:rPr>
@@ -28530,7 +28362,7 @@
           <w:lang w:eastAsia="en-IN"/>
         </w:rPr>
       </w:pPr>
-      <w:commentRangeStart w:id="25"/>
+      <w:commentRangeStart w:id="22"/>
       <w:r>
         <w:rPr>
           <w:rFonts w:ascii="Times New Roman" w:eastAsia="Times New Roman" w:hAnsi="Times New Roman" w:cs="Times New Roman"/>
@@ -28626,12 +28458,12 @@
         </w:rPr>
         <w:t>].</w:t>
       </w:r>
-      <w:commentRangeEnd w:id="25"/>
+      <w:commentRangeEnd w:id="22"/>
       <w:r>
         <w:rPr>
           <w:rStyle w:val="CommentReference"/>
         </w:rPr>
-        <w:commentReference w:id="25"/>
+        <w:commentReference w:id="22"/>
       </w:r>
     </w:p>
     <w:p>
@@ -28663,8 +28495,8 @@
           <w:lang w:eastAsia="en-IN"/>
         </w:rPr>
       </w:pPr>
-      <w:commentRangeStart w:id="26"/>
-      <w:commentRangeStart w:id="27"/>
+      <w:commentRangeStart w:id="23"/>
+      <w:commentRangeStart w:id="24"/>
       <w:r>
         <w:rPr>
           <w:rFonts w:ascii="Times New Roman" w:eastAsia="Times New Roman" w:hAnsi="Times New Roman" w:cs="Times New Roman"/>
@@ -29259,19 +29091,19 @@
           <w:t>https://bottlepy.org/docs/dev/</w:t>
         </w:r>
       </w:hyperlink>
-      <w:commentRangeEnd w:id="26"/>
+      <w:commentRangeEnd w:id="23"/>
       <w:r>
         <w:rPr>
           <w:rStyle w:val="CommentReference"/>
         </w:rPr>
-        <w:commentReference w:id="26"/>
-      </w:r>
-      <w:commentRangeEnd w:id="27"/>
+        <w:commentReference w:id="23"/>
+      </w:r>
+      <w:commentRangeEnd w:id="24"/>
       <w:r>
         <w:rPr>
           <w:rStyle w:val="CommentReference"/>
         </w:rPr>
-        <w:commentReference w:id="27"/>
+        <w:commentReference w:id="24"/>
       </w:r>
       <w:r>
         <w:rPr>
@@ -29565,7 +29397,7 @@
         </w:rPr>
         <w:t>Postman Http Client ‘POSTMAN - HTTP client for testing web services’ [Online].Available: “</w:t>
       </w:r>
-      <w:commentRangeStart w:id="28"/>
+      <w:commentRangeStart w:id="25"/>
       <w:r>
         <w:rPr>
           <w:rFonts w:ascii="Times New Roman" w:hAnsi="Times New Roman"/>
@@ -29608,7 +29440,7 @@
         </w:rPr>
         <w:fldChar w:fldCharType="end"/>
       </w:r>
-      <w:commentRangeEnd w:id="28"/>
+      <w:commentRangeEnd w:id="25"/>
       <w:r>
         <w:rPr>
           <w:rStyle w:val="CommentReference"/>
@@ -29616,7 +29448,7 @@
           <w:sz w:val="24"/>
           <w:szCs w:val="24"/>
         </w:rPr>
-        <w:commentReference w:id="28"/>
+        <w:commentReference w:id="25"/>
       </w:r>
       <w:r>
         <w:rPr>
@@ -29700,7 +29532,7 @@
       </w:r>
     </w:p>
   </w:comment>
-  <w:comment w:id="4" w:author="Editor" w:date="2020-04-09T10:11:00Z" w:initials="VBL">
+  <w:comment w:id="3" w:author="Editor" w:date="2020-04-09T10:11:00Z" w:initials="VBL">
     <w:p>
       <w:pPr>
         <w:pStyle w:val="CommentText"/>
@@ -29716,7 +29548,7 @@
       </w:r>
     </w:p>
   </w:comment>
-  <w:comment w:id="5" w:author="Editor" w:date="2020-04-09T10:13:00Z" w:initials="VBL">
+  <w:comment w:id="4" w:author="Editor" w:date="2020-04-09T10:13:00Z" w:initials="VBL">
     <w:p>
       <w:pPr>
         <w:pStyle w:val="CommentText"/>
@@ -29729,6 +29561,22 @@
       </w:r>
       <w:r>
         <w:t>Redraw the figure</w:t>
+      </w:r>
+    </w:p>
+  </w:comment>
+  <w:comment w:id="5" w:author="Editor" w:date="2020-04-09T10:14:00Z" w:initials="VBL">
+    <w:p>
+      <w:pPr>
+        <w:pStyle w:val="CommentText"/>
+      </w:pPr>
+      <w:r>
+        <w:rPr>
+          <w:rStyle w:val="CommentReference"/>
+        </w:rPr>
+        <w:annotationRef/>
+      </w:r>
+      <w:r>
+        <w:t>Enlarge the image!</w:t>
       </w:r>
     </w:p>
   </w:comment>
@@ -29744,7 +29592,7 @@
         <w:annotationRef/>
       </w:r>
       <w:r>
-        <w:t>Enlarge the image!</w:t>
+        <w:t>Add formulae!</w:t>
       </w:r>
     </w:p>
   </w:comment>
@@ -29760,11 +29608,16 @@
         <w:annotationRef/>
       </w:r>
       <w:r>
-        <w:t>Add formulae!</w:t>
-      </w:r>
+        <w:t xml:space="preserve">Incorrect way of writing and using the word </w:t>
+      </w:r>
+      <w:proofErr w:type="gramStart"/>
+      <w:r>
+        <w:t>paper !</w:t>
+      </w:r>
+      <w:proofErr w:type="gramEnd"/>
     </w:p>
   </w:comment>
-  <w:comment w:id="8" w:author="Editor" w:date="2020-04-09T10:14:00Z" w:initials="VBL">
+  <w:comment w:id="8" w:author="Editor" w:date="2020-04-09T10:15:00Z" w:initials="VBL">
     <w:p>
       <w:pPr>
         <w:pStyle w:val="CommentText"/>
@@ -29776,16 +29629,11 @@
         <w:annotationRef/>
       </w:r>
       <w:r>
-        <w:t xml:space="preserve">Incorrect way of writing and using the word </w:t>
-      </w:r>
-      <w:proofErr w:type="gramStart"/>
-      <w:r>
-        <w:t>paper !</w:t>
-      </w:r>
-      <w:proofErr w:type="gramEnd"/>
+        <w:t>Incorrect!</w:t>
+      </w:r>
     </w:p>
   </w:comment>
-  <w:comment w:id="9" w:author="Editor" w:date="2020-04-09T10:15:00Z" w:initials="VBL">
+  <w:comment w:id="9" w:author="Editor" w:date="2020-04-09T10:17:00Z" w:initials="VBL">
     <w:p>
       <w:pPr>
         <w:pStyle w:val="CommentText"/>
@@ -29797,11 +29645,37 @@
         <w:annotationRef/>
       </w:r>
       <w:r>
-        <w:t>Incorrect!</w:t>
+        <w:t>DFDs are mostly of three types Level 0 DFD, Level 1 DFD, and Level 2 DFD</w:t>
+      </w:r>
+    </w:p>
+    <w:p>
+      <w:pPr>
+        <w:pStyle w:val="CommentText"/>
+      </w:pPr>
+    </w:p>
+    <w:p>
+      <w:pPr>
+        <w:pStyle w:val="CommentText"/>
+      </w:pPr>
+    </w:p>
+    <w:p>
+      <w:pPr>
+        <w:pStyle w:val="CommentText"/>
+      </w:pPr>
+      <w:r>
+        <w:t xml:space="preserve">Refer Roger Pressman of Software </w:t>
+      </w:r>
+      <w:proofErr w:type="spellStart"/>
+      <w:r>
+        <w:t>Engg</w:t>
+      </w:r>
+      <w:proofErr w:type="spellEnd"/>
+      <w:r>
+        <w:t xml:space="preserve"> to draw DFDs.</w:t>
       </w:r>
     </w:p>
   </w:comment>
-  <w:comment w:id="10" w:author="Editor" w:date="2020-04-09T10:17:00Z" w:initials="VBL">
+  <w:comment w:id="11" w:author="Editor" w:date="2020-04-09T10:21:00Z" w:initials="VBL">
     <w:p>
       <w:pPr>
         <w:pStyle w:val="CommentText"/>
@@ -29813,40 +29687,43 @@
         <w:annotationRef/>
       </w:r>
       <w:r>
-        <w:t>The text is copied.</w:t>
-      </w:r>
-    </w:p>
+        <w:t>?</w:t>
+      </w:r>
+    </w:p>
+  </w:comment>
+  <w:comment w:id="12" w:author="Editor" w:date="2020-04-09T10:21:00Z" w:initials="VBL">
     <w:p>
       <w:pPr>
         <w:pStyle w:val="CommentText"/>
       </w:pPr>
-    </w:p>
+      <w:r>
+        <w:rPr>
+          <w:rStyle w:val="CommentReference"/>
+        </w:rPr>
+        <w:annotationRef/>
+      </w:r>
+      <w:r>
+        <w:t>?</w:t>
+      </w:r>
+    </w:p>
+  </w:comment>
+  <w:comment w:id="13" w:author="Editor" w:date="2020-04-09T10:26:00Z" w:initials="VBL">
     <w:p>
       <w:pPr>
         <w:pStyle w:val="CommentText"/>
       </w:pPr>
       <w:r>
-        <w:t>Link</w:t>
-      </w:r>
-      <w:proofErr w:type="gramStart"/>
-      <w:r>
-        <w:t>:</w:t>
-      </w:r>
-      <w:proofErr w:type="gramEnd"/>
-      <w:r>
-        <w:br/>
-      </w:r>
-      <w:hyperlink r:id="rId1" w:history="1">
-        <w:r>
-          <w:rPr>
-            <w:rStyle w:val="Hyperlink"/>
-          </w:rPr>
-          <w:t>https://en.wikipedia.org/wiki/Use_case_diagram</w:t>
-        </w:r>
-      </w:hyperlink>
+        <w:rPr>
+          <w:rStyle w:val="CommentReference"/>
+        </w:rPr>
+        <w:annotationRef/>
+      </w:r>
+      <w:r>
+        <w:t>?</w:t>
+      </w:r>
     </w:p>
   </w:comment>
-  <w:comment w:id="11" w:author="Editor" w:date="2020-04-09T10:17:00Z" w:initials="VBL">
+  <w:comment w:id="14" w:author="Editor" w:date="2020-04-09T10:27:00Z" w:initials="VBL">
     <w:p>
       <w:pPr>
         <w:pStyle w:val="CommentText"/>
@@ -29858,37 +29735,59 @@
         <w:annotationRef/>
       </w:r>
       <w:r>
-        <w:t>DFDs are mostly of three types Level 0 DFD, Level 1 DFD, and Level 2 DFD</w:t>
-      </w:r>
-    </w:p>
+        <w:t>Screenshots of registration</w:t>
+      </w:r>
+    </w:p>
+  </w:comment>
+  <w:comment w:id="15" w:author="Editor" w:date="2020-04-09T10:27:00Z" w:initials="VBL">
     <w:p>
       <w:pPr>
         <w:pStyle w:val="CommentText"/>
       </w:pPr>
-    </w:p>
+      <w:r>
+        <w:rPr>
+          <w:rStyle w:val="CommentReference"/>
+        </w:rPr>
+        <w:annotationRef/>
+      </w:r>
+      <w:r>
+        <w:t>?</w:t>
+      </w:r>
+    </w:p>
+  </w:comment>
+  <w:comment w:id="16" w:author="Editor" w:date="2020-04-09T10:27:00Z" w:initials="VBL">
     <w:p>
       <w:pPr>
         <w:pStyle w:val="CommentText"/>
       </w:pPr>
-    </w:p>
+      <w:r>
+        <w:rPr>
+          <w:rStyle w:val="CommentReference"/>
+        </w:rPr>
+        <w:annotationRef/>
+      </w:r>
+      <w:r>
+        <w:t>Screenshot of dataset!</w:t>
+      </w:r>
+    </w:p>
+  </w:comment>
+  <w:comment w:id="17" w:author="Editor" w:date="2020-04-09T10:30:00Z" w:initials="VBL">
     <w:p>
       <w:pPr>
         <w:pStyle w:val="CommentText"/>
       </w:pPr>
       <w:r>
-        <w:t xml:space="preserve">Refer Roger Pressman of Software </w:t>
-      </w:r>
-      <w:proofErr w:type="spellStart"/>
-      <w:r>
-        <w:t>Engg</w:t>
-      </w:r>
-      <w:proofErr w:type="spellEnd"/>
-      <w:r>
-        <w:t xml:space="preserve"> to draw DFDs.</w:t>
+        <w:rPr>
+          <w:rStyle w:val="CommentReference"/>
+        </w:rPr>
+        <w:annotationRef/>
+      </w:r>
+      <w:r>
+        <w:t>Show all 60 images + using trip calculator, calculate the fare!</w:t>
       </w:r>
     </w:p>
   </w:comment>
-  <w:comment w:id="12" w:author="Editor" w:date="2020-04-09T10:19:00Z" w:initials="VBL">
+  <w:comment w:id="18" w:author="Editor" w:date="2020-04-09T10:28:00Z" w:initials="VBL">
     <w:p>
       <w:pPr>
         <w:pStyle w:val="CommentText"/>
@@ -29900,22 +29799,27 @@
         <w:annotationRef/>
       </w:r>
       <w:r>
-        <w:t>Copied!</w:t>
-      </w:r>
-    </w:p>
+        <w:t>Format! + Font!</w:t>
+      </w:r>
+    </w:p>
+  </w:comment>
+  <w:comment w:id="19" w:author="Editor" w:date="2020-04-09T10:31:00Z" w:initials="VBL">
     <w:p>
       <w:pPr>
         <w:pStyle w:val="CommentText"/>
       </w:pPr>
       <w:r>
-        <w:t xml:space="preserve">Link: </w:t>
-      </w:r>
-      <w:r>
-        <w:t>https://www.toppr.com/ask/question/which-of-the-following-statements-is-true-22/</w:t>
+        <w:rPr>
+          <w:rStyle w:val="CommentReference"/>
+        </w:rPr>
+        <w:annotationRef/>
+      </w:r>
+      <w:r>
+        <w:t>?</w:t>
       </w:r>
     </w:p>
   </w:comment>
-  <w:comment w:id="13" w:author="Editor" w:date="2020-04-09T10:20:00Z" w:initials="VBL">
+  <w:comment w:id="20" w:author="Editor" w:date="2020-04-09T10:31:00Z" w:initials="VBL">
     <w:p>
       <w:pPr>
         <w:pStyle w:val="CommentText"/>
@@ -29927,11 +29831,27 @@
         <w:annotationRef/>
       </w:r>
       <w:r>
+        <w:t>Rework</w:t>
+      </w:r>
+    </w:p>
+  </w:comment>
+  <w:comment w:id="21" w:author="Editor" w:date="2020-04-09T10:31:00Z" w:initials="VBL">
+    <w:p>
+      <w:pPr>
+        <w:pStyle w:val="CommentText"/>
+      </w:pPr>
+      <w:r>
+        <w:rPr>
+          <w:rStyle w:val="CommentReference"/>
+        </w:rPr>
+        <w:annotationRef/>
+      </w:r>
+      <w:r>
         <w:t>?</w:t>
       </w:r>
     </w:p>
   </w:comment>
-  <w:comment w:id="14" w:author="Editor" w:date="2020-04-09T10:21:00Z" w:initials="VBL">
+  <w:comment w:id="22" w:author="Editor" w:date="2020-04-09T10:32:00Z" w:initials="VBL">
     <w:p>
       <w:pPr>
         <w:pStyle w:val="CommentText"/>
@@ -29943,11 +29863,11 @@
         <w:annotationRef/>
       </w:r>
       <w:r>
-        <w:t>?</w:t>
+        <w:t>Not cited in-text!</w:t>
       </w:r>
     </w:p>
   </w:comment>
-  <w:comment w:id="15" w:author="Editor" w:date="2020-04-09T10:21:00Z" w:initials="VBL">
+  <w:comment w:id="23" w:author="Editor" w:date="2020-04-09T10:32:00Z" w:initials="VBL">
     <w:p>
       <w:pPr>
         <w:pStyle w:val="CommentText"/>
@@ -29959,11 +29879,11 @@
         <w:annotationRef/>
       </w:r>
       <w:r>
-        <w:t>?</w:t>
+        <w:t>Not cited in-text!</w:t>
       </w:r>
     </w:p>
   </w:comment>
-  <w:comment w:id="16" w:author="Editor" w:date="2020-04-09T10:26:00Z" w:initials="VBL">
+  <w:comment w:id="24" w:author="Saniket Patil" w:date="2020-04-12T15:39:00Z" w:initials="SP">
     <w:p>
       <w:pPr>
         <w:pStyle w:val="CommentText"/>
@@ -29975,192 +29895,16 @@
         <w:annotationRef/>
       </w:r>
       <w:r>
-        <w:t>?</w:t>
-      </w:r>
+        <w:t xml:space="preserve">They have been cited accordingly. </w:t>
+      </w:r>
+    </w:p>
+    <w:p>
+      <w:pPr>
+        <w:pStyle w:val="CommentText"/>
+      </w:pPr>
     </w:p>
   </w:comment>
-  <w:comment w:id="17" w:author="Editor" w:date="2020-04-09T10:27:00Z" w:initials="VBL">
-    <w:p>
-      <w:pPr>
-        <w:pStyle w:val="CommentText"/>
-      </w:pPr>
-      <w:r>
-        <w:rPr>
-          <w:rStyle w:val="CommentReference"/>
-        </w:rPr>
-        <w:annotationRef/>
-      </w:r>
-      <w:r>
-        <w:t>Screenshots of registration</w:t>
-      </w:r>
-    </w:p>
-  </w:comment>
-  <w:comment w:id="18" w:author="Editor" w:date="2020-04-09T10:27:00Z" w:initials="VBL">
-    <w:p>
-      <w:pPr>
-        <w:pStyle w:val="CommentText"/>
-      </w:pPr>
-      <w:r>
-        <w:rPr>
-          <w:rStyle w:val="CommentReference"/>
-        </w:rPr>
-        <w:annotationRef/>
-      </w:r>
-      <w:r>
-        <w:t>?</w:t>
-      </w:r>
-    </w:p>
-  </w:comment>
-  <w:comment w:id="19" w:author="Editor" w:date="2020-04-09T10:27:00Z" w:initials="VBL">
-    <w:p>
-      <w:pPr>
-        <w:pStyle w:val="CommentText"/>
-      </w:pPr>
-      <w:r>
-        <w:rPr>
-          <w:rStyle w:val="CommentReference"/>
-        </w:rPr>
-        <w:annotationRef/>
-      </w:r>
-      <w:r>
-        <w:t>Screenshot of dataset!</w:t>
-      </w:r>
-    </w:p>
-  </w:comment>
-  <w:comment w:id="20" w:author="Editor" w:date="2020-04-09T10:30:00Z" w:initials="VBL">
-    <w:p>
-      <w:pPr>
-        <w:pStyle w:val="CommentText"/>
-      </w:pPr>
-      <w:r>
-        <w:rPr>
-          <w:rStyle w:val="CommentReference"/>
-        </w:rPr>
-        <w:annotationRef/>
-      </w:r>
-      <w:r>
-        <w:t>Show all 60 images + using trip calculator, calculate the fare!</w:t>
-      </w:r>
-    </w:p>
-  </w:comment>
-  <w:comment w:id="21" w:author="Editor" w:date="2020-04-09T10:28:00Z" w:initials="VBL">
-    <w:p>
-      <w:pPr>
-        <w:pStyle w:val="CommentText"/>
-      </w:pPr>
-      <w:r>
-        <w:rPr>
-          <w:rStyle w:val="CommentReference"/>
-        </w:rPr>
-        <w:annotationRef/>
-      </w:r>
-      <w:r>
-        <w:t>Format! + Font!</w:t>
-      </w:r>
-    </w:p>
-  </w:comment>
-  <w:comment w:id="22" w:author="Editor" w:date="2020-04-09T10:31:00Z" w:initials="VBL">
-    <w:p>
-      <w:pPr>
-        <w:pStyle w:val="CommentText"/>
-      </w:pPr>
-      <w:r>
-        <w:rPr>
-          <w:rStyle w:val="CommentReference"/>
-        </w:rPr>
-        <w:annotationRef/>
-      </w:r>
-      <w:r>
-        <w:t>?</w:t>
-      </w:r>
-    </w:p>
-  </w:comment>
-  <w:comment w:id="23" w:author="Editor" w:date="2020-04-09T10:31:00Z" w:initials="VBL">
-    <w:p>
-      <w:pPr>
-        <w:pStyle w:val="CommentText"/>
-      </w:pPr>
-      <w:r>
-        <w:rPr>
-          <w:rStyle w:val="CommentReference"/>
-        </w:rPr>
-        <w:annotationRef/>
-      </w:r>
-      <w:r>
-        <w:t>Rework</w:t>
-      </w:r>
-    </w:p>
-  </w:comment>
-  <w:comment w:id="24" w:author="Editor" w:date="2020-04-09T10:31:00Z" w:initials="VBL">
-    <w:p>
-      <w:pPr>
-        <w:pStyle w:val="CommentText"/>
-      </w:pPr>
-      <w:r>
-        <w:rPr>
-          <w:rStyle w:val="CommentReference"/>
-        </w:rPr>
-        <w:annotationRef/>
-      </w:r>
-      <w:r>
-        <w:t>?</w:t>
-      </w:r>
-    </w:p>
-  </w:comment>
-  <w:comment w:id="25" w:author="Editor" w:date="2020-04-09T10:32:00Z" w:initials="VBL">
-    <w:p>
-      <w:pPr>
-        <w:pStyle w:val="CommentText"/>
-      </w:pPr>
-      <w:r>
-        <w:rPr>
-          <w:rStyle w:val="CommentReference"/>
-        </w:rPr>
-        <w:annotationRef/>
-      </w:r>
-      <w:r>
-        <w:t>Not cited in-text!</w:t>
-      </w:r>
-    </w:p>
-  </w:comment>
-  <w:comment w:id="26" w:author="Editor" w:date="2020-04-09T10:32:00Z" w:initials="VBL">
-    <w:p>
-      <w:pPr>
-        <w:pStyle w:val="CommentText"/>
-      </w:pPr>
-      <w:r>
-        <w:rPr>
-          <w:rStyle w:val="CommentReference"/>
-        </w:rPr>
-        <w:annotationRef/>
-      </w:r>
-      <w:r>
-        <w:t>Not cited in-text!</w:t>
-      </w:r>
-    </w:p>
-  </w:comment>
-  <w:comment w:id="27" w:author="Saniket Patil" w:date="2020-04-12T15:39:00Z" w:initials="SP">
-    <w:p>
-      <w:pPr>
-        <w:pStyle w:val="CommentText"/>
-      </w:pPr>
-      <w:r>
-        <w:rPr>
-          <w:rStyle w:val="CommentReference"/>
-        </w:rPr>
-        <w:annotationRef/>
-      </w:r>
-      <w:r>
-        <w:t xml:space="preserve">They have been cited accordingly. </w:t>
-      </w:r>
-    </w:p>
-    <w:p>
-      <w:pPr>
-        <w:pStyle w:val="CommentText"/>
-      </w:pPr>
-    </w:p>
-  </w:comment>
-  <w:comment w:id="28" w:author="Editor" w:date="2020-04-09T10:33:00Z" w:initials="VBL">
+  <w:comment w:id="25" w:author="Editor" w:date="2020-04-09T10:33:00Z" w:initials="VBL">
     <w:p>
       <w:pPr>
         <w:pStyle w:val="CommentText"/>
@@ -30445,7 +30189,7 @@
             <w:rFonts w:ascii="Times New Roman" w:hAnsi="Times New Roman"/>
             <w:noProof/>
           </w:rPr>
-          <w:t>3</w:t>
+          <w:t>7</w:t>
         </w:r>
         <w:r>
           <w:rPr>
@@ -30606,7 +30350,7 @@
             <w:rFonts w:ascii="Times New Roman" w:hAnsi="Times New Roman" w:cs="Times New Roman"/>
             <w:noProof/>
           </w:rPr>
-          <w:t>13</w:t>
+          <w:t>11</w:t>
         </w:r>
         <w:r>
           <w:rPr>
@@ -30976,7 +30720,7 @@
           <w:rPr>
             <w:noProof/>
           </w:rPr>
-          <w:t>vi</w:t>
+          <w:t>vii</w:t>
         </w:r>
         <w:r>
           <w:rPr>
@@ -34744,7 +34488,7 @@
   <a:extraClrSchemeLst/>
   <a:extLst>
     <a:ext uri="{05A4C25C-085E-4340-85A3-A5531E510DB2}">
-      <thm15:themeFamily xmlns="" xmlns:thm15="http://schemas.microsoft.com/office/thememl/2012/main" name="Office Theme" id="{62F939B6-93AF-4DB8-9C6B-D6C7DFDC589F}" vid="{4A3C46E8-61CC-4603-A589-7422A47A8E4A}"/>
+      <thm15:themeFamily xmlns:thm15="http://schemas.microsoft.com/office/thememl/2012/main" xmlns="" name="Office Theme" id="{62F939B6-93AF-4DB8-9C6B-D6C7DFDC589F}" vid="{4A3C46E8-61CC-4603-A589-7422A47A8E4A}"/>
     </a:ext>
   </a:extLst>
 </a:theme>

</xml_diff>